<commit_message>
Cambios en el pseudocodigo
</commit_message>
<xml_diff>
--- a/Pseudocodigo.docx
+++ b/Pseudocodigo.docx
@@ -21,6 +21,11 @@
       </w:r>
       <w:r>
         <w:t xml:space="preserve"> se cargara un nuevo nivel.</w:t>
+      </w:r>
+    </w:p>
+    <w:p>
+      <w:r>
+        <w:t>El mapa conectara los niveles con los movimientos del jugador y los enemigos.</w:t>
       </w:r>
     </w:p>
     <w:p>
@@ -271,8 +276,9 @@
       <w:r>
         <w:t xml:space="preserve"> hacia la nave del jugador.</w:t>
       </w:r>
-    </w:p>
-    <w:p/>
+      <w:bookmarkStart w:id="0" w:name="_GoBack"/>
+      <w:bookmarkEnd w:id="0"/>
+    </w:p>
     <w:p>
       <w:pPr>
         <w:rPr>
@@ -290,9 +296,22 @@
       <w:r>
         <w:t xml:space="preserve">En la pantalla se mostraran los enemigos junto con el jugador, en las ubicaciones ya dadas. </w:t>
       </w:r>
-      <w:bookmarkStart w:id="0" w:name="_GoBack"/>
-      <w:bookmarkEnd w:id="0"/>
-    </w:p>
+      <w:r>
+        <w:t xml:space="preserve"> </w:t>
+      </w:r>
+    </w:p>
+    <w:p>
+      <w:r>
+        <w:t>Se construirá una matriz, por cada lugar de la matriz se coloca un elemento en el orden debido. Dos elementos jamás estarán en la misma posición</w:t>
+      </w:r>
+      <w:r>
+        <w:t>, solo en caso</w:t>
+      </w:r>
+      <w:r>
+        <w:t xml:space="preserve"> de que una nave enemiga choque al jugador en un ataque kamikaze.  </w:t>
+      </w:r>
+    </w:p>
+    <w:p/>
     <w:p/>
     <w:sectPr>
       <w:pgSz w:w="11906" w:h="16838"/>
@@ -1345,7 +1364,7 @@
   <a:extraClrSchemeLst/>
   <a:extLst>
     <a:ext uri="{05A4C25C-085E-4340-85A3-A5531E510DB2}">
-      <thm15:themeFamily xmlns:thm15="http://schemas.microsoft.com/office/thememl/2012/main" xmlns="" name="Office Theme" id="{62F939B6-93AF-4DB8-9C6B-D6C7DFDC589F}" vid="{4A3C46E8-61CC-4603-A589-7422A47A8E4A}"/>
+      <thm15:themeFamily xmlns="" xmlns:thm15="http://schemas.microsoft.com/office/thememl/2012/main" name="Office Theme" id="{62F939B6-93AF-4DB8-9C6B-D6C7DFDC589F}" vid="{4A3C46E8-61CC-4603-A589-7422A47A8E4A}"/>
     </a:ext>
   </a:extLst>
 </a:theme>

</xml_diff>